<commit_message>
project 1 data analysis plan
</commit_message>
<xml_diff>
--- a/Project 1/Dissemination/Project 1 Data Analysis Plan.docx
+++ b/Project 1/Dissemination/Project 1 Data Analysis Plan.docx
@@ -474,6 +474,13 @@
         <w:spacing w:before="0" w:beforeAutospacing="off" w:after="0" w:afterAutospacing="off" w:line="480" w:lineRule="auto"/>
         <w:ind w:firstLine="720"/>
         <w:jc w:val="left"/>
+        <w:rPr>
+          <w:rFonts w:ascii="Times New Roman" w:hAnsi="Times New Roman" w:eastAsia="Times New Roman" w:cs="Times New Roman"/>
+          <w:noProof w:val="0"/>
+          <w:sz w:val="24"/>
+          <w:szCs w:val="24"/>
+          <w:lang w:val="en-US"/>
+        </w:rPr>
       </w:pPr>
       <w:r>
         <w:rPr>
@@ -483,7 +490,37 @@
           <w:szCs w:val="24"/>
           <w:lang w:val="en-US"/>
         </w:rPr>
-        <w:t>Each outcome will be assessed using two multivariate linear regression models: one Bayesian for flexibility and one conventional non-Bayesian model, with non-informative priors used for all Bayesian parameters. Both models will adjust for age, BMI, smoking status, race/ethnicity, education, and adherence, with baseline hard drug use as the primary explanatory variable. A complete case analysis will be conducted. Assumptions of linearity, homoscedasticity, and normality will be checked using diagnostic plots.</w:t>
+        <w:t>Each outcome will be assessed using two multivariate linear regression models: one Bayesian for flexibility and one conventional non-Bayesian model, with non-informative priors used for all Bayesian parameters. Both models will adjust for</w:t>
+      </w:r>
+      <w:r>
+        <w:rPr>
+          <w:rFonts w:ascii="Times New Roman" w:hAnsi="Times New Roman" w:eastAsia="Times New Roman" w:cs="Times New Roman"/>
+          <w:noProof w:val="0"/>
+          <w:sz w:val="24"/>
+          <w:szCs w:val="24"/>
+          <w:lang w:val="en-US"/>
+        </w:rPr>
+        <w:t xml:space="preserve"> the baseline value of the outcome,</w:t>
+      </w:r>
+      <w:r>
+        <w:rPr>
+          <w:rFonts w:ascii="Times New Roman" w:hAnsi="Times New Roman" w:eastAsia="Times New Roman" w:cs="Times New Roman"/>
+          <w:noProof w:val="0"/>
+          <w:sz w:val="24"/>
+          <w:szCs w:val="24"/>
+          <w:lang w:val="en-US"/>
+        </w:rPr>
+        <w:t xml:space="preserve"> </w:t>
+      </w:r>
+      <w:r>
+        <w:rPr>
+          <w:rFonts w:ascii="Times New Roman" w:hAnsi="Times New Roman" w:eastAsia="Times New Roman" w:cs="Times New Roman"/>
+          <w:noProof w:val="0"/>
+          <w:sz w:val="24"/>
+          <w:szCs w:val="24"/>
+          <w:lang w:val="en-US"/>
+        </w:rPr>
+        <w:t>age, BMI, smoking status, race/ethnicity, education, and adherence, with baseline hard drug use as the primary explanatory variable. A complete case analysis will be conducted. Assumptions of linearity, homoscedasticity, and normality will be checked using diagnostic plots.</w:t>
       </w:r>
     </w:p>
     <w:p>
@@ -511,7 +548,7 @@
           <w:szCs w:val="24"/>
           <w:lang w:val="en-US"/>
         </w:rPr>
-        <w:t>. For the Bayesian model, point estimates and 95% credible intervals will be reported</w:t>
+        <w:t>. For the Bayesian model, point estimates and 9</w:t>
       </w:r>
       <w:r>
         <w:rPr>
@@ -521,7 +558,74 @@
           <w:szCs w:val="24"/>
           <w:lang w:val="en-US"/>
         </w:rPr>
-        <w:t>; intervals including 0 indicate non-significance</w:t>
+        <w:t xml:space="preserve">5% </w:t>
+      </w:r>
+      <w:r>
+        <w:rPr>
+          <w:rFonts w:ascii="Times New Roman" w:hAnsi="Times New Roman" w:eastAsia="Times New Roman" w:cs="Times New Roman"/>
+          <w:noProof w:val="0"/>
+          <w:sz w:val="24"/>
+          <w:szCs w:val="24"/>
+          <w:lang w:val="en-US"/>
+        </w:rPr>
+        <w:t>h</w:t>
+      </w:r>
+      <w:r>
+        <w:rPr>
+          <w:rFonts w:ascii="Times New Roman" w:hAnsi="Times New Roman" w:eastAsia="Times New Roman" w:cs="Times New Roman"/>
+          <w:b w:val="0"/>
+          <w:bCs w:val="0"/>
+          <w:i w:val="0"/>
+          <w:iCs w:val="0"/>
+          <w:caps w:val="0"/>
+          <w:smallCaps w:val="0"/>
+          <w:noProof w:val="0"/>
+          <w:color w:val="0A0A0A"/>
+          <w:sz w:val="24"/>
+          <w:szCs w:val="24"/>
+          <w:lang w:val="en-US"/>
+        </w:rPr>
+        <w:t>ighest posterior density intervals</w:t>
+      </w:r>
+      <w:r>
+        <w:rPr>
+          <w:rFonts w:ascii="Times New Roman" w:hAnsi="Times New Roman" w:eastAsia="Times New Roman" w:cs="Times New Roman"/>
+          <w:noProof w:val="0"/>
+          <w:sz w:val="24"/>
+          <w:szCs w:val="24"/>
+          <w:lang w:val="en-US"/>
+        </w:rPr>
+        <w:t xml:space="preserve"> will be reported</w:t>
+      </w:r>
+      <w:r>
+        <w:rPr>
+          <w:rFonts w:ascii="Times New Roman" w:hAnsi="Times New Roman" w:eastAsia="Times New Roman" w:cs="Times New Roman"/>
+          <w:noProof w:val="0"/>
+          <w:sz w:val="24"/>
+          <w:szCs w:val="24"/>
+          <w:lang w:val="en-US"/>
+        </w:rPr>
+        <w:t xml:space="preserve">; intervals including 0 </w:t>
+      </w:r>
+      <w:r>
+        <w:rPr>
+          <w:rFonts w:ascii="Times New Roman" w:hAnsi="Times New Roman" w:eastAsia="Times New Roman" w:cs="Times New Roman"/>
+          <w:noProof w:val="0"/>
+          <w:sz w:val="24"/>
+          <w:szCs w:val="24"/>
+          <w:lang w:val="en-US"/>
+        </w:rPr>
+        <w:t>indicate</w:t>
+      </w:r>
+      <w:r>
+        <w:rPr>
+          <w:rFonts w:ascii="Times New Roman" w:hAnsi="Times New Roman" w:eastAsia="Times New Roman" w:cs="Times New Roman"/>
+          <w:noProof w:val="0"/>
+          <w:sz w:val="24"/>
+          <w:szCs w:val="24"/>
+          <w:lang w:val="en-US"/>
+        </w:rPr>
+        <w:t xml:space="preserve"> non-significance</w:t>
       </w:r>
       <w:r>
         <w:rPr>

</xml_diff>